<commit_message>
Docker And Selenium Updated
</commit_message>
<xml_diff>
--- a/LAB.docx
+++ b/LAB.docx
@@ -18,15 +18,7 @@
     <w:p/>
     <w:p>
       <w:r>
-        <w:t>(</w:t>
-      </w:r>
-      <w:proofErr w:type="spellStart"/>
-      <w:r>
-        <w:t>i</w:t>
-      </w:r>
-      <w:proofErr w:type="spellEnd"/>
-      <w:r>
-        <w:t>) Create a local git repository</w:t>
+        <w:t>(i) Create a local git repository</w:t>
       </w:r>
     </w:p>
     <w:p>
@@ -129,6 +121,9 @@
     <w:p/>
     <w:p>
       <w:r>
+        <w:rPr>
+          <w:noProof/>
+        </w:rPr>
         <w:drawing>
           <wp:inline distT="0" distB="0" distL="0" distR="0" wp14:anchorId="2A85B334" wp14:editId="3D078352">
             <wp:extent cx="5943600" cy="1899920"/>
@@ -169,6 +164,9 @@
     <w:p/>
     <w:p>
       <w:r>
+        <w:rPr>
+          <w:noProof/>
+        </w:rPr>
         <w:drawing>
           <wp:inline distT="0" distB="0" distL="0" distR="0" wp14:anchorId="3F997AC6" wp14:editId="78E42957">
             <wp:extent cx="5943600" cy="3040380"/>
@@ -209,6 +207,9 @@
     <w:p/>
     <w:p>
       <w:r>
+        <w:rPr>
+          <w:noProof/>
+        </w:rPr>
         <w:lastRenderedPageBreak/>
         <w:drawing>
           <wp:inline distT="0" distB="0" distL="0" distR="0" wp14:anchorId="4748241B" wp14:editId="59EA3C6A">
@@ -250,6 +251,9 @@
     <w:p/>
     <w:p>
       <w:r>
+        <w:rPr>
+          <w:noProof/>
+        </w:rPr>
         <w:drawing>
           <wp:inline distT="0" distB="0" distL="0" distR="0" wp14:anchorId="20C4FADD" wp14:editId="6FC57634">
             <wp:extent cx="5943600" cy="3452495"/>
@@ -275,6 +279,87 @@
                     <a:xfrm>
                       <a:off x="0" y="0"/>
                       <a:ext cx="5943600" cy="3452495"/>
+                    </a:xfrm>
+                    <a:prstGeom prst="rect">
+                      <a:avLst/>
+                    </a:prstGeom>
+                  </pic:spPr>
+                </pic:pic>
+              </a:graphicData>
+            </a:graphic>
+          </wp:inline>
+        </w:drawing>
+      </w:r>
+    </w:p>
+    <w:p/>
+    <w:p>
+      <w:r>
+        <w:lastRenderedPageBreak/>
+        <w:drawing>
+          <wp:inline distT="0" distB="0" distL="0" distR="0" wp14:anchorId="39A621CA" wp14:editId="253FDB3E">
+            <wp:extent cx="5943600" cy="4612005"/>
+            <wp:effectExtent l="0" t="0" r="0" b="0"/>
+            <wp:docPr id="6" name="Picture 6"/>
+            <wp:cNvGraphicFramePr>
+              <a:graphicFrameLocks xmlns:a="http://schemas.openxmlformats.org/drawingml/2006/main" noChangeAspect="1"/>
+            </wp:cNvGraphicFramePr>
+            <a:graphic xmlns:a="http://schemas.openxmlformats.org/drawingml/2006/main">
+              <a:graphicData uri="http://schemas.openxmlformats.org/drawingml/2006/picture">
+                <pic:pic xmlns:pic="http://schemas.openxmlformats.org/drawingml/2006/picture">
+                  <pic:nvPicPr>
+                    <pic:cNvPr id="1" name=""/>
+                    <pic:cNvPicPr/>
+                  </pic:nvPicPr>
+                  <pic:blipFill>
+                    <a:blip r:embed="rId9"/>
+                    <a:stretch>
+                      <a:fillRect/>
+                    </a:stretch>
+                  </pic:blipFill>
+                  <pic:spPr>
+                    <a:xfrm>
+                      <a:off x="0" y="0"/>
+                      <a:ext cx="5943600" cy="4612005"/>
+                    </a:xfrm>
+                    <a:prstGeom prst="rect">
+                      <a:avLst/>
+                    </a:prstGeom>
+                  </pic:spPr>
+                </pic:pic>
+              </a:graphicData>
+            </a:graphic>
+          </wp:inline>
+        </w:drawing>
+      </w:r>
+    </w:p>
+    <w:p>
+      <w:r>
+        <w:lastRenderedPageBreak/>
+        <w:drawing>
+          <wp:inline distT="0" distB="0" distL="0" distR="0" wp14:anchorId="11CE471E" wp14:editId="36AADE46">
+            <wp:extent cx="5943600" cy="3497580"/>
+            <wp:effectExtent l="0" t="0" r="0" b="7620"/>
+            <wp:docPr id="7" name="Picture 7"/>
+            <wp:cNvGraphicFramePr>
+              <a:graphicFrameLocks xmlns:a="http://schemas.openxmlformats.org/drawingml/2006/main" noChangeAspect="1"/>
+            </wp:cNvGraphicFramePr>
+            <a:graphic xmlns:a="http://schemas.openxmlformats.org/drawingml/2006/main">
+              <a:graphicData uri="http://schemas.openxmlformats.org/drawingml/2006/picture">
+                <pic:pic xmlns:pic="http://schemas.openxmlformats.org/drawingml/2006/picture">
+                  <pic:nvPicPr>
+                    <pic:cNvPr id="1" name=""/>
+                    <pic:cNvPicPr/>
+                  </pic:nvPicPr>
+                  <pic:blipFill>
+                    <a:blip r:embed="rId10"/>
+                    <a:stretch>
+                      <a:fillRect/>
+                    </a:stretch>
+                  </pic:blipFill>
+                  <pic:spPr>
+                    <a:xfrm>
+                      <a:off x="0" y="0"/>
+                      <a:ext cx="5943600" cy="3497580"/>
                     </a:xfrm>
                     <a:prstGeom prst="rect">
                       <a:avLst/>

</xml_diff>